<commit_message>
documents modified as mentioned
</commit_message>
<xml_diff>
--- a/Blue Green and Canary Deployment.docx
+++ b/Blue Green and Canary Deployment.docx
@@ -13,7 +13,6 @@
           <w:color w:val="000000" w:themeColor="text1"/>
           <w:sz w:val="28"/>
           <w:szCs w:val="28"/>
-          <w:u w:val="single"/>
           <w:lang w:val="en-US"/>
         </w:rPr>
       </w:pPr>
@@ -26,12 +25,12 @@
           <w:color w:val="000000" w:themeColor="text1"/>
           <w:sz w:val="28"/>
           <w:szCs w:val="28"/>
-          <w:u w:val="single"/>
           <w:lang w:val="en-US"/>
         </w:rPr>
         <w:t>Blue Green Vs Canary Deployment</w:t>
       </w:r>
     </w:p>
+    <w:bookmarkEnd w:id="0"/>
     <w:p>
       <w:pPr>
         <w:spacing w:line="360" w:lineRule="auto"/>
@@ -54,7 +53,6 @@
           <w:color w:val="000000" w:themeColor="text1"/>
           <w:sz w:val="24"/>
           <w:szCs w:val="24"/>
-          <w:u w:val="single"/>
           <w:lang w:val="en-US"/>
         </w:rPr>
         <w:t>Introduction</w:t>
@@ -375,9 +373,8 @@
     </w:p>
     <w:p>
       <w:pPr>
-        <w:pStyle w:val="ListParagraph"/>
         <w:spacing w:line="360" w:lineRule="auto"/>
-        <w:jc w:val="both"/>
+        <w:jc w:val="center"/>
         <w:rPr>
           <w:rFonts w:ascii="Cambria" w:eastAsia="Times New Roman" w:hAnsi="Cambria" w:cs="Arial"/>
           <w:b/>
@@ -390,18 +387,14 @@
       </w:pPr>
       <w:r>
         <w:rPr>
-          <w:rFonts w:ascii="Cambria" w:hAnsi="Cambria" w:cs="Calibri"/>
           <w:noProof/>
-          <w:color w:val="000000" w:themeColor="text1"/>
-          <w:sz w:val="24"/>
-          <w:szCs w:val="24"/>
           <w:lang w:eastAsia="en-IN"/>
         </w:rPr>
         <w:drawing>
-          <wp:inline distT="0" distB="0" distL="0" distR="0" wp14:anchorId="1E7CD779" wp14:editId="07777777">
-            <wp:extent cx="4904031" cy="2686050"/>
-            <wp:effectExtent l="19050" t="0" r="0" b="0"/>
-            <wp:docPr id="5" name="Picture 3" descr="C:\Users\talk2\OneDrive\Desktop\Canary.PNG"/>
+          <wp:inline distT="0" distB="0" distL="0" distR="0" wp14:anchorId="5D097E01" wp14:editId="76918B36">
+            <wp:extent cx="4648189" cy="2970062"/>
+            <wp:effectExtent l="0" t="0" r="0" b="0"/>
+            <wp:docPr id="1" name="Picture 1"/>
             <wp:cNvGraphicFramePr>
               <a:graphicFrameLocks xmlns:a="http://schemas.openxmlformats.org/drawingml/2006/main" noChangeAspect="1"/>
             </wp:cNvGraphicFramePr>
@@ -409,33 +402,29 @@
               <a:graphicData uri="http://schemas.openxmlformats.org/drawingml/2006/picture">
                 <pic:pic xmlns:pic="http://schemas.openxmlformats.org/drawingml/2006/picture">
                   <pic:nvPicPr>
-                    <pic:cNvPr id="0" name="Picture 3" descr="C:\Users\talk2\OneDrive\Desktop\Canary.PNG"/>
-                    <pic:cNvPicPr>
-                      <a:picLocks noChangeAspect="1" noChangeArrowheads="1"/>
-                    </pic:cNvPicPr>
+                    <pic:cNvPr id="1" name="image.jpg"/>
+                    <pic:cNvPicPr/>
                   </pic:nvPicPr>
                   <pic:blipFill>
-                    <a:blip r:embed="rId5" cstate="print"/>
-                    <a:srcRect/>
+                    <a:blip r:embed="rId5">
+                      <a:extLst>
+                        <a:ext uri="{28A0092B-C50C-407E-A947-70E740481C1C}">
+                          <a14:useLocalDpi xmlns:a14="http://schemas.microsoft.com/office/drawing/2010/main" val="0"/>
+                        </a:ext>
+                      </a:extLst>
+                    </a:blip>
                     <a:stretch>
                       <a:fillRect/>
                     </a:stretch>
                   </pic:blipFill>
-                  <pic:spPr bwMode="auto">
+                  <pic:spPr>
                     <a:xfrm>
                       <a:off x="0" y="0"/>
-                      <a:ext cx="4904031" cy="2686050"/>
+                      <a:ext cx="4659570" cy="2977334"/>
                     </a:xfrm>
                     <a:prstGeom prst="rect">
                       <a:avLst/>
                     </a:prstGeom>
-                    <a:noFill/>
-                    <a:ln w="9525">
-                      <a:noFill/>
-                      <a:miter lim="800000"/>
-                      <a:headEnd/>
-                      <a:tailEnd/>
-                    </a:ln>
                   </pic:spPr>
                 </pic:pic>
               </a:graphicData>
@@ -487,7 +476,6 @@
           <w:szCs w:val="24"/>
           <w:lang w:val="en-US"/>
         </w:rPr>
-        <w:lastRenderedPageBreak/>
         <w:t>The B</w:t>
       </w:r>
       <w:r>
@@ -1027,6 +1015,7 @@
           <w:noProof/>
           <w:lang w:eastAsia="en-IN"/>
         </w:rPr>
+        <w:lastRenderedPageBreak/>
         <w:drawing>
           <wp:inline distT="0" distB="0" distL="0" distR="0" wp14:anchorId="53060193" wp14:editId="6535F6D9">
             <wp:extent cx="4066539" cy="1847394"/>
@@ -1094,7 +1083,6 @@
           <w:sz w:val="24"/>
           <w:szCs w:val="24"/>
         </w:rPr>
-        <w:lastRenderedPageBreak/>
         <w:t>Benefits of Canary Deployments</w:t>
       </w:r>
     </w:p>
@@ -1400,7 +1388,6 @@
           <w:color w:val="000000" w:themeColor="text1"/>
           <w:sz w:val="24"/>
           <w:szCs w:val="24"/>
-          <w:u w:val="single"/>
           <w:lang w:val="en-US"/>
         </w:rPr>
       </w:pPr>
@@ -1412,7 +1399,6 @@
           <w:color w:val="000000" w:themeColor="text1"/>
           <w:sz w:val="24"/>
           <w:szCs w:val="24"/>
-          <w:u w:val="single"/>
           <w:lang w:val="en-US"/>
         </w:rPr>
         <w:t>Comparison- Blue Green Vs Canary Deployments:</w:t>
@@ -1525,7 +1511,6 @@
         </w:rPr>
       </w:pPr>
     </w:p>
-    <w:bookmarkEnd w:id="0"/>
     <w:p/>
     <w:sectPr>
       <w:pgSz w:w="11907" w:h="16839" w:code="9"/>

</xml_diff>